<commit_message>
Added placeholders for age distribution, starts per person, starts per style, start distances, person counters, starts counters (#25)
</commit_message>
<xml_diff>
--- a/ExampleWorkspace/Templates/Analyse_Template.docx
+++ b/ExampleWorkspace/Templates/Analyse_Template.docx
@@ -59,10 +59,257 @@
       </w:r>
     </w:p>
     <w:p>
-      <w:r>
+      <w:pPr>
+        <w:pStyle w:val="Listenabsatz"/>
+        <w:numPr>
+          <w:ilvl w:val="0"/>
+          <w:numId w:val="1"/>
+        </w:numPr>
+        <w:ind w:left="0"/>
+        <w:rPr>
+          <w:b/>
+          <w:bCs/>
+        </w:rPr>
+      </w:pPr>
+      <w:r>
+        <w:rPr>
+          <w:b/>
+          <w:bCs/>
+        </w:rPr>
+        <w:t>Anzahl Meldungen</w:t>
+      </w:r>
+    </w:p>
+    <w:tbl>
+      <w:tblPr>
+        <w:tblStyle w:val="Tabellenraster"/>
+        <w:tblW w:w="9070" w:type="dxa"/>
+        <w:tblLook w:val="04A0" w:firstRow="1" w:lastRow="0" w:firstColumn="1" w:lastColumn="0" w:noHBand="0" w:noVBand="1"/>
+      </w:tblPr>
+      <w:tblGrid>
+        <w:gridCol w:w="4535"/>
+        <w:gridCol w:w="4535"/>
+      </w:tblGrid>
+      <w:tr>
+        <w:tc>
+          <w:tcPr>
+            <w:tcW w:w="4535" w:type="dxa"/>
+            <w:shd w:val="clear" w:color="auto" w:fill="BFBFBF" w:themeFill="background1" w:themeFillShade="BF"/>
+          </w:tcPr>
+          <w:p>
+            <w:r>
+              <w:t>Personen</w:t>
+            </w:r>
+          </w:p>
+        </w:tc>
+        <w:tc>
+          <w:tcPr>
+            <w:tcW w:w="4535" w:type="dxa"/>
+            <w:shd w:val="clear" w:color="auto" w:fill="BFBFBF" w:themeFill="background1" w:themeFillShade="BF"/>
+          </w:tcPr>
+          <w:p>
+            <w:r>
+              <w:t>Starts</w:t>
+            </w:r>
+          </w:p>
+        </w:tc>
+      </w:tr>
+      <w:tr>
+        <w:tc>
+          <w:tcPr>
+            <w:tcW w:w="4535" w:type="dxa"/>
+          </w:tcPr>
+          <w:p>
+            <w:r>
+              <w:t xml:space="preserve">Aktiv: </w:t>
+            </w:r>
+            <w:r>
+              <w:t>%</w:t>
+            </w:r>
+            <w:proofErr w:type="spellStart"/>
+            <w:r>
+              <w:t>AnzahlAktivePersonen</w:t>
+            </w:r>
+            <w:proofErr w:type="spellEnd"/>
+            <w:r>
+              <w:t>%</w:t>
+            </w:r>
+          </w:p>
+        </w:tc>
+        <w:tc>
+          <w:tcPr>
+            <w:tcW w:w="4535" w:type="dxa"/>
+          </w:tcPr>
+          <w:p>
+            <w:r>
+              <w:t xml:space="preserve">Gültig: </w:t>
+            </w:r>
+            <w:r>
+              <w:t>%</w:t>
+            </w:r>
+            <w:proofErr w:type="spellStart"/>
+            <w:r>
+              <w:t>AnzahlGültigeStarts</w:t>
+            </w:r>
+            <w:proofErr w:type="spellEnd"/>
+            <w:r>
+              <w:t>%</w:t>
+            </w:r>
+          </w:p>
+        </w:tc>
+      </w:tr>
+      <w:tr>
+        <w:tc>
+          <w:tcPr>
+            <w:tcW w:w="4535" w:type="dxa"/>
+          </w:tcPr>
+          <w:p>
+            <w:r>
+              <w:t xml:space="preserve">Inaktiv: </w:t>
+            </w:r>
+            <w:r>
+              <w:t>%</w:t>
+            </w:r>
+            <w:proofErr w:type="spellStart"/>
+            <w:r>
+              <w:t>AnzahlInaktivePersonen</w:t>
+            </w:r>
+            <w:proofErr w:type="spellEnd"/>
+            <w:r>
+              <w:t>%</w:t>
+            </w:r>
+          </w:p>
+        </w:tc>
+        <w:tc>
+          <w:tcPr>
+            <w:tcW w:w="4535" w:type="dxa"/>
+          </w:tcPr>
+          <w:p>
+            <w:r>
+              <w:t xml:space="preserve">Inaktiv: </w:t>
+            </w:r>
+            <w:r>
+              <w:t>%</w:t>
+            </w:r>
+            <w:proofErr w:type="spellStart"/>
+            <w:r>
+              <w:t>AnzahlInaktiveStarts</w:t>
+            </w:r>
+            <w:proofErr w:type="spellEnd"/>
+            <w:r>
+              <w:t>%</w:t>
+            </w:r>
+          </w:p>
+        </w:tc>
+      </w:tr>
+      <w:tr>
+        <w:tc>
+          <w:tcPr>
+            <w:tcW w:w="4535" w:type="dxa"/>
+          </w:tcPr>
+          <w:p/>
+        </w:tc>
+        <w:tc>
+          <w:tcPr>
+            <w:tcW w:w="4535" w:type="dxa"/>
+          </w:tcPr>
+          <w:p>
+            <w:r>
+              <w:t xml:space="preserve">Wettkampf fehlt: </w:t>
+            </w:r>
+            <w:r>
+              <w:t>%</w:t>
+            </w:r>
+            <w:proofErr w:type="spellStart"/>
+            <w:r>
+              <w:t>AnzahlStartsFehlenderWettkampf</w:t>
+            </w:r>
+            <w:proofErr w:type="spellEnd"/>
+            <w:r>
+              <w:t>%</w:t>
+            </w:r>
+          </w:p>
+        </w:tc>
+      </w:tr>
+      <w:tr>
+        <w:tc>
+          <w:tcPr>
+            <w:tcW w:w="4535" w:type="dxa"/>
+          </w:tcPr>
+          <w:p>
+            <w:r>
+              <w:t xml:space="preserve">Gesamt: </w:t>
+            </w:r>
+            <w:r>
+              <w:t>%</w:t>
+            </w:r>
+            <w:proofErr w:type="spellStart"/>
+            <w:r>
+              <w:t>AnzahlPersonen</w:t>
+            </w:r>
+            <w:proofErr w:type="spellEnd"/>
+            <w:r>
+              <w:t>%</w:t>
+            </w:r>
+          </w:p>
+        </w:tc>
+        <w:tc>
+          <w:tcPr>
+            <w:tcW w:w="4535" w:type="dxa"/>
+          </w:tcPr>
+          <w:p>
+            <w:r>
+              <w:t xml:space="preserve">Gesamt: </w:t>
+            </w:r>
+            <w:r>
+              <w:t>%</w:t>
+            </w:r>
+            <w:proofErr w:type="spellStart"/>
+            <w:r>
+              <w:t>AnzahlStarts</w:t>
+            </w:r>
+            <w:proofErr w:type="spellEnd"/>
+            <w:r>
+              <w:t>%</w:t>
+            </w:r>
+          </w:p>
+        </w:tc>
+      </w:tr>
+    </w:tbl>
+    <w:p>
+      <w:pPr>
+        <w:pStyle w:val="Listenabsatz"/>
+        <w:ind w:left="0"/>
+        <w:rPr>
+          <w:b/>
+          <w:bCs/>
+        </w:rPr>
+      </w:pPr>
+    </w:p>
+    <w:p>
+      <w:pPr>
+        <w:pStyle w:val="Listenabsatz"/>
+        <w:numPr>
+          <w:ilvl w:val="0"/>
+          <w:numId w:val="1"/>
+        </w:numPr>
+        <w:ind w:left="0"/>
+        <w:rPr>
+          <w:b/>
+          <w:bCs/>
+        </w:rPr>
+      </w:pPr>
+      <w:r>
+        <w:rPr>
+          <w:b/>
+          <w:bCs/>
+        </w:rPr>
         <w:t>Gemeldeten Personen</w:t>
       </w:r>
       <w:r>
+        <w:rPr>
+          <w:b/>
+          <w:bCs/>
+        </w:rPr>
         <w:t>:</w:t>
       </w:r>
     </w:p>
@@ -276,13 +523,205 @@
       </w:tr>
     </w:tbl>
     <w:p/>
+    <w:p>
+      <w:pPr>
+        <w:pStyle w:val="Listenabsatz"/>
+        <w:numPr>
+          <w:ilvl w:val="0"/>
+          <w:numId w:val="1"/>
+        </w:numPr>
+        <w:ind w:left="0"/>
+        <w:rPr>
+          <w:b/>
+          <w:bCs/>
+        </w:rPr>
+      </w:pPr>
+      <w:r>
+        <w:rPr>
+          <w:b/>
+          <w:bCs/>
+        </w:rPr>
+        <w:t>Altersverteilung:</w:t>
+      </w:r>
+    </w:p>
+    <w:p>
+      <w:pPr>
+        <w:rPr>
+          <w:rFonts w:ascii="Consolas" w:hAnsi="Consolas"/>
+        </w:rPr>
+      </w:pPr>
+      <w:r>
+        <w:rPr>
+          <w:rFonts w:ascii="Consolas" w:hAnsi="Consolas"/>
+        </w:rPr>
+        <w:t>%Altersverteilung%</w:t>
+      </w:r>
+    </w:p>
+    <w:p>
+      <w:pPr>
+        <w:pStyle w:val="Listenabsatz"/>
+        <w:numPr>
+          <w:ilvl w:val="0"/>
+          <w:numId w:val="1"/>
+        </w:numPr>
+        <w:ind w:left="0"/>
+        <w:rPr>
+          <w:b/>
+          <w:bCs/>
+        </w:rPr>
+      </w:pPr>
+      <w:r>
+        <w:rPr>
+          <w:b/>
+          <w:bCs/>
+        </w:rPr>
+        <w:t>Starts pro Person:</w:t>
+      </w:r>
+    </w:p>
+    <w:p>
+      <w:pPr>
+        <w:rPr>
+          <w:rFonts w:ascii="Consolas" w:hAnsi="Consolas"/>
+        </w:rPr>
+      </w:pPr>
+      <w:r>
+        <w:rPr>
+          <w:rFonts w:ascii="Consolas" w:hAnsi="Consolas"/>
+        </w:rPr>
+        <w:t>%</w:t>
+      </w:r>
+      <w:proofErr w:type="spellStart"/>
+      <w:r>
+        <w:rPr>
+          <w:rFonts w:ascii="Consolas" w:hAnsi="Consolas"/>
+        </w:rPr>
+        <w:t>StartsProPerson</w:t>
+      </w:r>
+      <w:proofErr w:type="spellEnd"/>
+      <w:r>
+        <w:rPr>
+          <w:rFonts w:ascii="Consolas" w:hAnsi="Consolas"/>
+        </w:rPr>
+        <w:t>%</w:t>
+      </w:r>
+    </w:p>
+    <w:p>
+      <w:pPr>
+        <w:pStyle w:val="Listenabsatz"/>
+        <w:numPr>
+          <w:ilvl w:val="0"/>
+          <w:numId w:val="1"/>
+        </w:numPr>
+        <w:ind w:left="0"/>
+        <w:rPr>
+          <w:b/>
+          <w:bCs/>
+        </w:rPr>
+      </w:pPr>
+      <w:r>
+        <w:rPr>
+          <w:b/>
+          <w:bCs/>
+        </w:rPr>
+        <w:t>Starts pro Lage:</w:t>
+      </w:r>
+    </w:p>
+    <w:p>
+      <w:pPr>
+        <w:rPr>
+          <w:rFonts w:ascii="Consolas" w:hAnsi="Consolas"/>
+        </w:rPr>
+      </w:pPr>
+      <w:r>
+        <w:rPr>
+          <w:rFonts w:ascii="Consolas" w:hAnsi="Consolas"/>
+        </w:rPr>
+        <w:t>%</w:t>
+      </w:r>
+      <w:proofErr w:type="spellStart"/>
+      <w:r>
+        <w:rPr>
+          <w:rFonts w:ascii="Consolas" w:hAnsi="Consolas"/>
+        </w:rPr>
+        <w:t>StartsProLage</w:t>
+      </w:r>
+      <w:proofErr w:type="spellEnd"/>
+      <w:r>
+        <w:rPr>
+          <w:rFonts w:ascii="Consolas" w:hAnsi="Consolas"/>
+        </w:rPr>
+        <w:t>%</w:t>
+      </w:r>
+    </w:p>
+    <w:p>
+      <w:pPr>
+        <w:pStyle w:val="Listenabsatz"/>
+        <w:numPr>
+          <w:ilvl w:val="0"/>
+          <w:numId w:val="1"/>
+        </w:numPr>
+        <w:ind w:left="0"/>
+        <w:rPr>
+          <w:b/>
+          <w:bCs/>
+        </w:rPr>
+      </w:pPr>
+      <w:r>
+        <w:rPr>
+          <w:b/>
+          <w:bCs/>
+        </w:rPr>
+        <w:t xml:space="preserve">Starts pro </w:t>
+      </w:r>
+      <w:r>
+        <w:rPr>
+          <w:b/>
+          <w:bCs/>
+        </w:rPr>
+        <w:t>Distanz</w:t>
+      </w:r>
+      <w:r>
+        <w:rPr>
+          <w:b/>
+          <w:bCs/>
+        </w:rPr>
+        <w:t>:</w:t>
+      </w:r>
+    </w:p>
+    <w:p>
+      <w:pPr>
+        <w:rPr>
+          <w:rFonts w:ascii="Consolas" w:hAnsi="Consolas"/>
+        </w:rPr>
+      </w:pPr>
+      <w:r>
+        <w:rPr>
+          <w:rFonts w:ascii="Consolas" w:hAnsi="Consolas"/>
+        </w:rPr>
+        <w:t>%</w:t>
+      </w:r>
+      <w:proofErr w:type="spellStart"/>
+      <w:r>
+        <w:rPr>
+          <w:rFonts w:ascii="Consolas" w:hAnsi="Consolas"/>
+        </w:rPr>
+        <w:t>StartDistanzen</w:t>
+      </w:r>
+      <w:proofErr w:type="spellEnd"/>
+      <w:r>
+        <w:rPr>
+          <w:rFonts w:ascii="Consolas" w:hAnsi="Consolas"/>
+        </w:rPr>
+        <w:t>%</w:t>
+      </w:r>
+    </w:p>
     <w:sectPr>
-      <w:headerReference w:type="even" r:id="rId6"/>
-      <w:headerReference w:type="default" r:id="rId7"/>
-      <w:footerReference w:type="even" r:id="rId8"/>
-      <w:footerReference w:type="default" r:id="rId9"/>
-      <w:headerReference w:type="first" r:id="rId10"/>
-      <w:footerReference w:type="first" r:id="rId11"/>
+      <w:headerReference w:type="even" r:id="rId7"/>
+      <w:headerReference w:type="default" r:id="rId8"/>
+      <w:footerReference w:type="even" r:id="rId9"/>
+      <w:footerReference w:type="default" r:id="rId10"/>
+      <w:headerReference w:type="first" r:id="rId11"/>
+      <w:footerReference w:type="first" r:id="rId12"/>
       <w:pgSz w:w="11906" w:h="16838"/>
       <w:pgMar w:top="1417" w:right="1417" w:bottom="1134" w:left="1417" w:header="708" w:footer="708" w:gutter="0"/>
       <w:cols w:space="708"/>
@@ -416,6 +855,127 @@
     </w:pPr>
   </w:p>
 </w:hdr>
+</file>
+
+<file path=word/numbering.xml><?xml version="1.0" encoding="utf-8"?>
+<w:numbering xmlns:wpc="http://schemas.microsoft.com/office/word/2010/wordprocessingCanvas" xmlns:cx="http://schemas.microsoft.com/office/drawing/2014/chartex" xmlns:cx1="http://schemas.microsoft.com/office/drawing/2015/9/8/chartex" xmlns:cx2="http://schemas.microsoft.com/office/drawing/2015/10/21/chartex" xmlns:cx3="http://schemas.microsoft.com/office/drawing/2016/5/9/chartex" xmlns:cx4="http://schemas.microsoft.com/office/drawing/2016/5/10/chartex" xmlns:cx5="http://schemas.microsoft.com/office/drawing/2016/5/11/chartex" xmlns:cx6="http://schemas.microsoft.com/office/drawing/2016/5/12/chartex" xmlns:cx7="http://schemas.microsoft.com/office/drawing/2016/5/13/chartex" xmlns:cx8="http://schemas.microsoft.com/office/drawing/2016/5/14/chartex" xmlns:mc="http://schemas.openxmlformats.org/markup-compatibility/2006" xmlns:aink="http://schemas.microsoft.com/office/drawing/2016/ink" xmlns:am3d="http://schemas.microsoft.com/office/drawing/2017/model3d" xmlns:o="urn:schemas-microsoft-com:office:office" xmlns:oel="http://schemas.microsoft.com/office/2019/extlst" xmlns:r="http://schemas.openxmlformats.org/officeDocument/2006/relationships" xmlns:m="http://schemas.openxmlformats.org/officeDocument/2006/math" xmlns:v="urn:schemas-microsoft-com:vml" xmlns:wp14="http://schemas.microsoft.com/office/word/2010/wordprocessingDrawing" xmlns:wp="http://schemas.openxmlformats.org/drawingml/2006/wordprocessingDrawing" xmlns:w10="urn:schemas-microsoft-com:office:word" xmlns:w="http://schemas.openxmlformats.org/wordprocessingml/2006/main" xmlns:w14="http://schemas.microsoft.com/office/word/2010/wordml" xmlns:w15="http://schemas.microsoft.com/office/word/2012/wordml" xmlns:w16cex="http://schemas.microsoft.com/office/word/2018/wordml/cex" xmlns:w16cid="http://schemas.microsoft.com/office/word/2016/wordml/cid" xmlns:w16="http://schemas.microsoft.com/office/word/2018/wordml" xmlns:w16du="http://schemas.microsoft.com/office/word/2023/wordml/word16du" xmlns:w16sdtdh="http://schemas.microsoft.com/office/word/2020/wordml/sdtdatahash" xmlns:w16sdtfl="http://schemas.microsoft.com/office/word/2024/wordml/sdtformatlock" xmlns:w16se="http://schemas.microsoft.com/office/word/2015/wordml/symex" xmlns:wpg="http://schemas.microsoft.com/office/word/2010/wordprocessingGroup" xmlns:wpi="http://schemas.microsoft.com/office/word/2010/wordprocessingInk" xmlns:wne="http://schemas.microsoft.com/office/word/2006/wordml" xmlns:wps="http://schemas.microsoft.com/office/word/2010/wordprocessingShape" mc:Ignorable="w14 w15 w16se w16cid w16 w16cex w16sdtdh w16sdtfl w16du wp14">
+  <w:abstractNum w:abstractNumId="0" w15:restartNumberingAfterBreak="0">
+    <w:nsid w:val="144254F5"/>
+    <w:multiLevelType w:val="hybridMultilevel"/>
+    <w:tmpl w:val="61D8FDCA"/>
+    <w:lvl w:ilvl="0" w:tplc="0407000B">
+      <w:start w:val="1"/>
+      <w:numFmt w:val="bullet"/>
+      <w:lvlText w:val=""/>
+      <w:lvlJc w:val="left"/>
+      <w:pPr>
+        <w:ind w:left="720" w:hanging="360"/>
+      </w:pPr>
+      <w:rPr>
+        <w:rFonts w:ascii="Wingdings" w:hAnsi="Wingdings" w:hint="default"/>
+      </w:rPr>
+    </w:lvl>
+    <w:lvl w:ilvl="1" w:tplc="04070003" w:tentative="1">
+      <w:start w:val="1"/>
+      <w:numFmt w:val="bullet"/>
+      <w:lvlText w:val="o"/>
+      <w:lvlJc w:val="left"/>
+      <w:pPr>
+        <w:ind w:left="1440" w:hanging="360"/>
+      </w:pPr>
+      <w:rPr>
+        <w:rFonts w:ascii="Courier New" w:hAnsi="Courier New" w:cs="Courier New" w:hint="default"/>
+      </w:rPr>
+    </w:lvl>
+    <w:lvl w:ilvl="2" w:tplc="04070005" w:tentative="1">
+      <w:start w:val="1"/>
+      <w:numFmt w:val="bullet"/>
+      <w:lvlText w:val=""/>
+      <w:lvlJc w:val="left"/>
+      <w:pPr>
+        <w:ind w:left="2160" w:hanging="360"/>
+      </w:pPr>
+      <w:rPr>
+        <w:rFonts w:ascii="Wingdings" w:hAnsi="Wingdings" w:hint="default"/>
+      </w:rPr>
+    </w:lvl>
+    <w:lvl w:ilvl="3" w:tplc="04070001" w:tentative="1">
+      <w:start w:val="1"/>
+      <w:numFmt w:val="bullet"/>
+      <w:lvlText w:val=""/>
+      <w:lvlJc w:val="left"/>
+      <w:pPr>
+        <w:ind w:left="2880" w:hanging="360"/>
+      </w:pPr>
+      <w:rPr>
+        <w:rFonts w:ascii="Symbol" w:hAnsi="Symbol" w:hint="default"/>
+      </w:rPr>
+    </w:lvl>
+    <w:lvl w:ilvl="4" w:tplc="04070003" w:tentative="1">
+      <w:start w:val="1"/>
+      <w:numFmt w:val="bullet"/>
+      <w:lvlText w:val="o"/>
+      <w:lvlJc w:val="left"/>
+      <w:pPr>
+        <w:ind w:left="3600" w:hanging="360"/>
+      </w:pPr>
+      <w:rPr>
+        <w:rFonts w:ascii="Courier New" w:hAnsi="Courier New" w:cs="Courier New" w:hint="default"/>
+      </w:rPr>
+    </w:lvl>
+    <w:lvl w:ilvl="5" w:tplc="04070005" w:tentative="1">
+      <w:start w:val="1"/>
+      <w:numFmt w:val="bullet"/>
+      <w:lvlText w:val=""/>
+      <w:lvlJc w:val="left"/>
+      <w:pPr>
+        <w:ind w:left="4320" w:hanging="360"/>
+      </w:pPr>
+      <w:rPr>
+        <w:rFonts w:ascii="Wingdings" w:hAnsi="Wingdings" w:hint="default"/>
+      </w:rPr>
+    </w:lvl>
+    <w:lvl w:ilvl="6" w:tplc="04070001" w:tentative="1">
+      <w:start w:val="1"/>
+      <w:numFmt w:val="bullet"/>
+      <w:lvlText w:val=""/>
+      <w:lvlJc w:val="left"/>
+      <w:pPr>
+        <w:ind w:left="5040" w:hanging="360"/>
+      </w:pPr>
+      <w:rPr>
+        <w:rFonts w:ascii="Symbol" w:hAnsi="Symbol" w:hint="default"/>
+      </w:rPr>
+    </w:lvl>
+    <w:lvl w:ilvl="7" w:tplc="04070003" w:tentative="1">
+      <w:start w:val="1"/>
+      <w:numFmt w:val="bullet"/>
+      <w:lvlText w:val="o"/>
+      <w:lvlJc w:val="left"/>
+      <w:pPr>
+        <w:ind w:left="5760" w:hanging="360"/>
+      </w:pPr>
+      <w:rPr>
+        <w:rFonts w:ascii="Courier New" w:hAnsi="Courier New" w:cs="Courier New" w:hint="default"/>
+      </w:rPr>
+    </w:lvl>
+    <w:lvl w:ilvl="8" w:tplc="04070005" w:tentative="1">
+      <w:start w:val="1"/>
+      <w:numFmt w:val="bullet"/>
+      <w:lvlText w:val=""/>
+      <w:lvlJc w:val="left"/>
+      <w:pPr>
+        <w:ind w:left="6480" w:hanging="360"/>
+      </w:pPr>
+      <w:rPr>
+        <w:rFonts w:ascii="Wingdings" w:hAnsi="Wingdings" w:hint="default"/>
+      </w:rPr>
+    </w:lvl>
+  </w:abstractNum>
+  <w:num w:numId="1" w16cid:durableId="1298605248">
+    <w:abstractNumId w:val="0"/>
+  </w:num>
+</w:numbering>
 </file>
 
 <file path=word/styles.xml><?xml version="1.0" encoding="utf-8"?>

</xml_diff>

<commit_message>
Added placeholders for places age distribution and races age span (#25), renamed AnalyticsModuleRacesAgeSpan to AnalyticsModuleRacesAges
</commit_message>
<xml_diff>
--- a/ExampleWorkspace/Templates/Analyse_Template.docx
+++ b/ExampleWorkspace/Templates/Analyse_Template.docx
@@ -123,15 +123,7 @@
               <w:t xml:space="preserve">Aktiv: </w:t>
             </w:r>
             <w:r>
-              <w:t>%</w:t>
-            </w:r>
-            <w:proofErr w:type="spellStart"/>
-            <w:r>
-              <w:t>AnzahlAktivePersonen</w:t>
-            </w:r>
-            <w:proofErr w:type="spellEnd"/>
-            <w:r>
-              <w:t>%</w:t>
+              <w:t>%AnzahlAktivePersonen%</w:t>
             </w:r>
           </w:p>
         </w:tc>
@@ -144,15 +136,7 @@
               <w:t xml:space="preserve">Gültig: </w:t>
             </w:r>
             <w:r>
-              <w:t>%</w:t>
-            </w:r>
-            <w:proofErr w:type="spellStart"/>
-            <w:r>
-              <w:t>AnzahlGültigeStarts</w:t>
-            </w:r>
-            <w:proofErr w:type="spellEnd"/>
-            <w:r>
-              <w:t>%</w:t>
+              <w:t>%AnzahlGültigeStarts%</w:t>
             </w:r>
           </w:p>
         </w:tc>
@@ -167,15 +151,7 @@
               <w:t xml:space="preserve">Inaktiv: </w:t>
             </w:r>
             <w:r>
-              <w:t>%</w:t>
-            </w:r>
-            <w:proofErr w:type="spellStart"/>
-            <w:r>
-              <w:t>AnzahlInaktivePersonen</w:t>
-            </w:r>
-            <w:proofErr w:type="spellEnd"/>
-            <w:r>
-              <w:t>%</w:t>
+              <w:t>%AnzahlInaktivePersonen%</w:t>
             </w:r>
           </w:p>
         </w:tc>
@@ -188,15 +164,7 @@
               <w:t xml:space="preserve">Inaktiv: </w:t>
             </w:r>
             <w:r>
-              <w:t>%</w:t>
-            </w:r>
-            <w:proofErr w:type="spellStart"/>
-            <w:r>
-              <w:t>AnzahlInaktiveStarts</w:t>
-            </w:r>
-            <w:proofErr w:type="spellEnd"/>
-            <w:r>
-              <w:t>%</w:t>
+              <w:t>%AnzahlInaktiveStarts%</w:t>
             </w:r>
           </w:p>
         </w:tc>
@@ -217,15 +185,7 @@
               <w:t xml:space="preserve">Wettkampf fehlt: </w:t>
             </w:r>
             <w:r>
-              <w:t>%</w:t>
-            </w:r>
-            <w:proofErr w:type="spellStart"/>
-            <w:r>
-              <w:t>AnzahlStartsFehlenderWettkampf</w:t>
-            </w:r>
-            <w:proofErr w:type="spellEnd"/>
-            <w:r>
-              <w:t>%</w:t>
+              <w:t>%AnzahlStartsFehlenderWettkampf%</w:t>
             </w:r>
           </w:p>
         </w:tc>
@@ -240,15 +200,7 @@
               <w:t xml:space="preserve">Gesamt: </w:t>
             </w:r>
             <w:r>
-              <w:t>%</w:t>
-            </w:r>
-            <w:proofErr w:type="spellStart"/>
-            <w:r>
-              <w:t>AnzahlPersonen</w:t>
-            </w:r>
-            <w:proofErr w:type="spellEnd"/>
-            <w:r>
-              <w:t>%</w:t>
+              <w:t>%AnzahlPersonen%</w:t>
             </w:r>
           </w:p>
         </w:tc>
@@ -261,15 +213,7 @@
               <w:t xml:space="preserve">Gesamt: </w:t>
             </w:r>
             <w:r>
-              <w:t>%</w:t>
-            </w:r>
-            <w:proofErr w:type="spellStart"/>
-            <w:r>
-              <w:t>AnzahlStarts</w:t>
-            </w:r>
-            <w:proofErr w:type="spellEnd"/>
-            <w:r>
-              <w:t>%</w:t>
+              <w:t>%AnzahlStarts%</w:t>
             </w:r>
           </w:p>
         </w:tc>
@@ -375,19 +319,15 @@
             <w:r>
               <w:t>%</w:t>
             </w:r>
-            <w:proofErr w:type="spellStart"/>
             <w:r>
               <w:t>AnzahlMännlich</w:t>
             </w:r>
-            <w:proofErr w:type="spellEnd"/>
             <w:r>
               <w:t>% (%</w:t>
             </w:r>
-            <w:proofErr w:type="spellStart"/>
             <w:r>
               <w:t>ProzentMännlich</w:t>
             </w:r>
-            <w:proofErr w:type="spellEnd"/>
             <w:r>
               <w:t>%</w:t>
             </w:r>
@@ -405,29 +345,13 @@
           </w:tcPr>
           <w:p>
             <w:r>
-              <w:t>%</w:t>
-            </w:r>
-            <w:proofErr w:type="spellStart"/>
-            <w:r>
-              <w:t>AnzahlStartsMännlich</w:t>
-            </w:r>
-            <w:proofErr w:type="spellEnd"/>
-            <w:r>
-              <w:t>%</w:t>
+              <w:t>%AnzahlStartsMännlich%</w:t>
             </w:r>
             <w:r>
               <w:t xml:space="preserve"> (</w:t>
             </w:r>
             <w:r>
-              <w:t>%</w:t>
-            </w:r>
-            <w:proofErr w:type="spellStart"/>
-            <w:r>
-              <w:t>ProzentStartsMännlich</w:t>
-            </w:r>
-            <w:proofErr w:type="spellEnd"/>
-            <w:r>
-              <w:t>%</w:t>
+              <w:t>%ProzentStartsMännlich%</w:t>
             </w:r>
             <w:r>
               <w:t xml:space="preserve"> %</w:t>
@@ -458,19 +382,15 @@
             <w:r>
               <w:t>%</w:t>
             </w:r>
-            <w:proofErr w:type="spellStart"/>
             <w:r>
               <w:t>AnzahlWeiblich</w:t>
             </w:r>
-            <w:proofErr w:type="spellEnd"/>
             <w:r>
               <w:t>% (%</w:t>
             </w:r>
-            <w:proofErr w:type="spellStart"/>
             <w:r>
               <w:t>ProzentWeiblich</w:t>
             </w:r>
-            <w:proofErr w:type="spellEnd"/>
             <w:r>
               <w:t>%</w:t>
             </w:r>
@@ -488,29 +408,13 @@
           </w:tcPr>
           <w:p>
             <w:r>
-              <w:t>%</w:t>
-            </w:r>
-            <w:proofErr w:type="spellStart"/>
-            <w:r>
-              <w:t>AnzahlStartsWeiblich</w:t>
-            </w:r>
-            <w:proofErr w:type="spellEnd"/>
-            <w:r>
-              <w:t>%</w:t>
+              <w:t>%AnzahlStartsWeiblich%</w:t>
             </w:r>
             <w:r>
               <w:t xml:space="preserve"> (</w:t>
             </w:r>
             <w:r>
-              <w:t>%</w:t>
-            </w:r>
-            <w:proofErr w:type="spellStart"/>
-            <w:r>
-              <w:t>ProzentStartsWeiblich</w:t>
-            </w:r>
-            <w:proofErr w:type="spellEnd"/>
-            <w:r>
-              <w:t>%</w:t>
+              <w:t>%ProzentStartsWeiblich%</w:t>
             </w:r>
             <w:r>
               <w:t xml:space="preserve"> %</w:t>
@@ -588,21 +492,7 @@
         <w:rPr>
           <w:rFonts w:ascii="Consolas" w:hAnsi="Consolas"/>
         </w:rPr>
-        <w:t>%</w:t>
-      </w:r>
-      <w:proofErr w:type="spellStart"/>
-      <w:r>
-        <w:rPr>
-          <w:rFonts w:ascii="Consolas" w:hAnsi="Consolas"/>
-        </w:rPr>
-        <w:t>StartsProPerson</w:t>
-      </w:r>
-      <w:proofErr w:type="spellEnd"/>
-      <w:r>
-        <w:rPr>
-          <w:rFonts w:ascii="Consolas" w:hAnsi="Consolas"/>
-        </w:rPr>
-        <w:t>%</w:t>
+        <w:t>%StartsProPerson%</w:t>
       </w:r>
     </w:p>
     <w:p>
@@ -636,21 +526,7 @@
         <w:rPr>
           <w:rFonts w:ascii="Consolas" w:hAnsi="Consolas"/>
         </w:rPr>
-        <w:t>%</w:t>
-      </w:r>
-      <w:proofErr w:type="spellStart"/>
-      <w:r>
-        <w:rPr>
-          <w:rFonts w:ascii="Consolas" w:hAnsi="Consolas"/>
-        </w:rPr>
-        <w:t>StartsProLage</w:t>
-      </w:r>
-      <w:proofErr w:type="spellEnd"/>
-      <w:r>
-        <w:rPr>
-          <w:rFonts w:ascii="Consolas" w:hAnsi="Consolas"/>
-        </w:rPr>
-        <w:t>%</w:t>
+        <w:t>%StartsProLage%</w:t>
       </w:r>
     </w:p>
     <w:p>
@@ -700,19 +576,106 @@
         </w:rPr>
         <w:t>%</w:t>
       </w:r>
-      <w:proofErr w:type="spellStart"/>
       <w:r>
         <w:rPr>
           <w:rFonts w:ascii="Consolas" w:hAnsi="Consolas"/>
         </w:rPr>
         <w:t>StartDistanzen</w:t>
       </w:r>
-      <w:proofErr w:type="spellEnd"/>
       <w:r>
         <w:rPr>
           <w:rFonts w:ascii="Consolas" w:hAnsi="Consolas"/>
         </w:rPr>
         <w:t>%</w:t>
+      </w:r>
+    </w:p>
+    <w:p>
+      <w:pPr>
+        <w:pStyle w:val="Listenabsatz"/>
+        <w:numPr>
+          <w:ilvl w:val="0"/>
+          <w:numId w:val="1"/>
+        </w:numPr>
+        <w:ind w:left="0"/>
+        <w:rPr>
+          <w:b/>
+          <w:bCs/>
+        </w:rPr>
+      </w:pPr>
+      <w:r>
+        <w:rPr>
+          <w:b/>
+          <w:bCs/>
+        </w:rPr>
+        <w:t>Altersverteilung im Gesamtergebnis</w:t>
+      </w:r>
+      <w:r>
+        <w:rPr>
+          <w:b/>
+          <w:bCs/>
+        </w:rPr>
+        <w:t>:</w:t>
+      </w:r>
+    </w:p>
+    <w:p>
+      <w:pPr>
+        <w:rPr>
+          <w:rFonts w:ascii="Consolas" w:hAnsi="Consolas"/>
+        </w:rPr>
+      </w:pPr>
+      <w:r>
+        <w:rPr>
+          <w:rFonts w:ascii="Consolas" w:hAnsi="Consolas"/>
+        </w:rPr>
+        <w:t>%PlätzeAltersverteilung%</w:t>
+      </w:r>
+    </w:p>
+    <w:p>
+      <w:pPr>
+        <w:pStyle w:val="Listenabsatz"/>
+        <w:numPr>
+          <w:ilvl w:val="0"/>
+          <w:numId w:val="1"/>
+        </w:numPr>
+        <w:ind w:left="0"/>
+        <w:rPr>
+          <w:b/>
+          <w:bCs/>
+        </w:rPr>
+      </w:pPr>
+      <w:r>
+        <w:rPr>
+          <w:b/>
+          <w:bCs/>
+        </w:rPr>
+        <w:t>Geburtsjahre</w:t>
+      </w:r>
+      <w:r>
+        <w:rPr>
+          <w:b/>
+          <w:bCs/>
+        </w:rPr>
+        <w:t xml:space="preserve"> pro Rennen</w:t>
+      </w:r>
+      <w:r>
+        <w:rPr>
+          <w:b/>
+          <w:bCs/>
+        </w:rPr>
+        <w:t>:</w:t>
+      </w:r>
+    </w:p>
+    <w:p>
+      <w:pPr>
+        <w:rPr>
+          <w:rFonts w:ascii="Consolas" w:hAnsi="Consolas"/>
+        </w:rPr>
+      </w:pPr>
+      <w:r>
+        <w:rPr>
+          <w:rFonts w:ascii="Consolas" w:hAnsi="Consolas"/>
+        </w:rPr>
+        <w:t>%AlterJeRennen%</w:t>
       </w:r>
     </w:p>
     <w:sectPr>
@@ -772,13 +735,8 @@
     <w:pPr>
       <w:pStyle w:val="Fuzeile"/>
     </w:pPr>
-    <w:proofErr w:type="spellStart"/>
     <w:r>
-      <w:t>AppVersion</w:t>
-    </w:r>
-    <w:proofErr w:type="spellEnd"/>
-    <w:r>
-      <w:t>: %Version%</w:t>
+      <w:t>AppVersion: %Version%</w:t>
     </w:r>
   </w:p>
   <w:p>

</xml_diff>

<commit_message>
Added placeholders for distances between starts, slightly improved the format of some analytics placeholders contents, updated doxygen docu (#25)
</commit_message>
<xml_diff>
--- a/ExampleWorkspace/Templates/Analyse_Template.docx
+++ b/ExampleWorkspace/Templates/Analyse_Template.docx
@@ -676,6 +676,40 @@
           <w:rFonts w:ascii="Consolas" w:hAnsi="Consolas"/>
         </w:rPr>
         <w:t>%AlterJeRennen%</w:t>
+      </w:r>
+    </w:p>
+    <w:p>
+      <w:pPr>
+        <w:pStyle w:val="Listenabsatz"/>
+        <w:numPr>
+          <w:ilvl w:val="0"/>
+          <w:numId w:val="1"/>
+        </w:numPr>
+        <w:ind w:left="0"/>
+        <w:rPr>
+          <w:b/>
+          <w:bCs/>
+        </w:rPr>
+      </w:pPr>
+      <w:r>
+        <w:rPr>
+          <w:b/>
+          <w:bCs/>
+        </w:rPr>
+        <w:t>Abstände zwischen Starts einer Person:</w:t>
+      </w:r>
+    </w:p>
+    <w:p>
+      <w:pPr>
+        <w:rPr>
+          <w:rFonts w:ascii="Consolas" w:hAnsi="Consolas"/>
+        </w:rPr>
+      </w:pPr>
+      <w:r>
+        <w:rPr>
+          <w:rFonts w:ascii="Consolas" w:hAnsi="Consolas"/>
+        </w:rPr>
+        <w:t>%AbständeZwischenStarts%</w:t>
       </w:r>
     </w:p>
     <w:sectPr>
@@ -1539,7 +1573,6 @@
   <w:style w:type="character" w:default="1" w:styleId="Absatz-Standardschriftart">
     <w:name w:val="Default Paragraph Font"/>
     <w:uiPriority w:val="1"/>
-    <w:semiHidden/>
     <w:unhideWhenUsed/>
   </w:style>
   <w:style w:type="table" w:default="1" w:styleId="NormaleTabelle">

</xml_diff>